<commit_message>
adding additional files to make it streamlined
</commit_message>
<xml_diff>
--- a/docassemble/LSLettersEmails/data/templates/Letterhead-client.docx
+++ b/docassemble/LSLettersEmails/data/templates/Letterhead-client.docx
@@ -34,7 +34,7 @@
           <v:shape id="_x0000_s1030" type="#_x0000_t75" style="position:absolute;left:0;text-align:left;margin-left:-34.7pt;margin-top:-44.45pt;width:207.45pt;height:157.7pt;z-index:-251658240;mso-position-horizontal-relative:text;mso-position-vertical-relative:text">
             <v:imagedata r:id="rId11" o:title=""/>
           </v:shape>
-          <o:OLEObject Type="Embed" ProgID="AcroExch.Document.DC" ShapeID="_x0000_s1030" DrawAspect="Content" ObjectID="_1632432945" r:id="rId12"/>
+          <o:OLEObject Type="Embed" ProgID="AcroExch.Document.DC" ShapeID="_x0000_s1030" DrawAspect="Content" ObjectID="_1632434544" r:id="rId12"/>
         </w:object>
       </w:r>
       <w:r>
@@ -108,7 +108,23 @@
                                 <w:rFonts w:ascii="Mongolian Baiti" w:hAnsi="Mongolian Baiti" w:cs="Mongolian Baiti"/>
                                 <w:sz w:val="20"/>
                               </w:rPr>
-                              <w:t>1111 Bagby, Suite FLB 300</w:t>
+                              <w:t xml:space="preserve">1111 </w:t>
+                            </w:r>
+                            <w:proofErr w:type="spellStart"/>
+                            <w:r>
+                              <w:rPr>
+                                <w:rFonts w:ascii="Mongolian Baiti" w:hAnsi="Mongolian Baiti" w:cs="Mongolian Baiti"/>
+                                <w:sz w:val="20"/>
+                              </w:rPr>
+                              <w:t>Bagby</w:t>
+                            </w:r>
+                            <w:proofErr w:type="spellEnd"/>
+                            <w:r>
+                              <w:rPr>
+                                <w:rFonts w:ascii="Mongolian Baiti" w:hAnsi="Mongolian Baiti" w:cs="Mongolian Baiti"/>
+                                <w:sz w:val="20"/>
+                              </w:rPr>
+                              <w:t>, Suite FLB 300</w:t>
                             </w:r>
                           </w:p>
                           <w:p>
@@ -216,7 +232,23 @@
                           <w:rFonts w:ascii="Mongolian Baiti" w:hAnsi="Mongolian Baiti" w:cs="Mongolian Baiti"/>
                           <w:sz w:val="20"/>
                         </w:rPr>
-                        <w:t>1111 Bagby, Suite FLB 300</w:t>
+                        <w:t xml:space="preserve">1111 </w:t>
+                      </w:r>
+                      <w:proofErr w:type="spellStart"/>
+                      <w:r>
+                        <w:rPr>
+                          <w:rFonts w:ascii="Mongolian Baiti" w:hAnsi="Mongolian Baiti" w:cs="Mongolian Baiti"/>
+                          <w:sz w:val="20"/>
+                        </w:rPr>
+                        <w:t>Bagby</w:t>
+                      </w:r>
+                      <w:proofErr w:type="spellEnd"/>
+                      <w:r>
+                        <w:rPr>
+                          <w:rFonts w:ascii="Mongolian Baiti" w:hAnsi="Mongolian Baiti" w:cs="Mongolian Baiti"/>
+                          <w:sz w:val="20"/>
+                        </w:rPr>
+                        <w:t>, Suite FLB 300</w:t>
                       </w:r>
                     </w:p>
                     <w:p>
@@ -358,18 +390,47 @@
       </w:r>
       <w:r>
         <w:tab/>
-        <w:t>{{ today() }}</w:t>
+        <w:t>{</w:t>
+      </w:r>
+      <w:proofErr w:type="gramStart"/>
+      <w:r>
+        <w:t>{ today</w:t>
+      </w:r>
+      <w:proofErr w:type="gramEnd"/>
+      <w:r>
+        <w:t>() }}</w:t>
       </w:r>
     </w:p>
     <w:p/>
     <w:p>
       <w:r>
-        <w:t>{{ client }}</w:t>
+        <w:t>{</w:t>
+      </w:r>
+      <w:proofErr w:type="gramStart"/>
+      <w:r>
+        <w:t>{ client</w:t>
+      </w:r>
+      <w:proofErr w:type="gramEnd"/>
+      <w:r>
+        <w:t xml:space="preserve"> }}</w:t>
       </w:r>
     </w:p>
     <w:p>
       <w:r>
-        <w:t>{{ client.address.block() }}</w:t>
+        <w:t>{</w:t>
+      </w:r>
+      <w:proofErr w:type="gramStart"/>
+      <w:r>
+        <w:t xml:space="preserve">{ </w:t>
+      </w:r>
+      <w:proofErr w:type="spellStart"/>
+      <w:r>
+        <w:t>client.address.block</w:t>
+      </w:r>
+      <w:proofErr w:type="spellEnd"/>
+      <w:proofErr w:type="gramEnd"/>
+      <w:r>
+        <w:t>() }}</w:t>
       </w:r>
     </w:p>
     <w:p/>
@@ -386,22 +447,60 @@
         <w:rPr>
           <w:b/>
         </w:rPr>
-        <w:t>RE: {{ casenumber }} : Legal Problem Code</w:t>
+        <w:t>RE: {</w:t>
+      </w:r>
+      <w:proofErr w:type="gramStart"/>
+      <w:r>
+        <w:rPr>
+          <w:b/>
+        </w:rPr>
+        <w:t xml:space="preserve">{ </w:t>
+      </w:r>
+      <w:proofErr w:type="spellStart"/>
+      <w:r>
+        <w:rPr>
+          <w:b/>
+        </w:rPr>
+        <w:t>casenumber</w:t>
+      </w:r>
+      <w:proofErr w:type="spellEnd"/>
+      <w:proofErr w:type="gramEnd"/>
+      <w:r>
+        <w:rPr>
+          <w:b/>
+        </w:rPr>
+        <w:t xml:space="preserve"> }} : Legal Problem Code</w:t>
       </w:r>
     </w:p>
     <w:p/>
     <w:p>
       <w:r>
-        <w:t xml:space="preserve">{{r </w:t>
-      </w:r>
+        <w:t>{{</w:t>
+      </w:r>
+      <w:proofErr w:type="gramStart"/>
+      <w:r>
+        <w:t>r</w:t>
+      </w:r>
+      <w:proofErr w:type="gramEnd"/>
+      <w:r>
+        <w:t xml:space="preserve"> </w:t>
+      </w:r>
+      <w:r>
+        <w:t>value(</w:t>
+      </w:r>
+      <w:proofErr w:type="spellStart"/>
       <w:r>
         <w:t>clientmessage.text</w:t>
       </w:r>
-      <w:r>
-        <w:t xml:space="preserve"> }}</w:t>
+      <w:proofErr w:type="spellEnd"/>
+      <w:r>
+        <w:t>)</w:t>
       </w:r>
       <w:bookmarkStart w:id="0" w:name="_GoBack"/>
       <w:bookmarkEnd w:id="0"/>
+      <w:r>
+        <w:t xml:space="preserve"> }}</w:t>
+      </w:r>
     </w:p>
     <w:sectPr>
       <w:type w:val="continuous"/>
@@ -2250,21 +2349,6 @@
 </file>
 
 <file path=customXml/item1.xml><?xml version="1.0" encoding="utf-8"?>
-<?mso-contentType ?>
-<FormTemplates xmlns="http://schemas.microsoft.com/sharepoint/v3/contenttype/forms">
-  <Display>DocumentLibraryForm</Display>
-  <Edit>DocumentLibraryForm</Edit>
-  <New>DocumentLibraryForm</New>
-</FormTemplates>
-</file>
-
-<file path=customXml/item2.xml><?xml version="1.0" encoding="utf-8"?>
-<p:properties xmlns:p="http://schemas.microsoft.com/office/2006/metadata/properties" xmlns:xsi="http://www.w3.org/2001/XMLSchema-instance">
-  <documentManagement/>
-</p:properties>
-</file>
-
-<file path=customXml/item3.xml><?xml version="1.0" encoding="utf-8"?>
 <ct:contentTypeSchema xmlns:ct="http://schemas.microsoft.com/office/2006/metadata/contentType" xmlns:ma="http://schemas.microsoft.com/office/2006/metadata/properties/metaAttributes" ct:_="" ma:_="" ma:contentTypeName="Document" ma:contentTypeID="0x010100DD8CB07AC3A6C64FB023094A9E9ED4D3" ma:contentTypeVersion="10" ma:contentTypeDescription="Create a new document." ma:contentTypeScope="" ma:versionID="3a1c2225fbed9db7eebc444039af94ae">
   <xsd:schema xmlns:xsd="http://www.w3.org/2001/XMLSchema" xmlns:xs="http://www.w3.org/2001/XMLSchema" xmlns:p="http://schemas.microsoft.com/office/2006/metadata/properties" xmlns:ns2="0c118451-9163-4acf-afdc-53be4d4980b3" xmlns:ns3="a1f34b41-e92c-4597-9184-f23b71466416" targetNamespace="http://schemas.microsoft.com/office/2006/metadata/properties" ma:root="true" ma:fieldsID="0def345b13bbcff71c0c3b1d1cf67600" ns2:_="" ns3:_="">
     <xsd:import namespace="0c118451-9163-4acf-afdc-53be4d4980b3"/>
@@ -2469,27 +2553,26 @@
 </ct:contentTypeSchema>
 </file>
 
+<file path=customXml/item2.xml><?xml version="1.0" encoding="utf-8"?>
+<p:properties xmlns:p="http://schemas.microsoft.com/office/2006/metadata/properties" xmlns:xsi="http://www.w3.org/2001/XMLSchema-instance">
+  <documentManagement/>
+</p:properties>
+</file>
+
+<file path=customXml/item3.xml><?xml version="1.0" encoding="utf-8"?>
+<?mso-contentType ?>
+<FormTemplates xmlns="http://schemas.microsoft.com/sharepoint/v3/contenttype/forms">
+  <Display>DocumentLibraryForm</Display>
+  <Edit>DocumentLibraryForm</Edit>
+  <New>DocumentLibraryForm</New>
+</FormTemplates>
+</file>
+
 <file path=customXml/item4.xml><?xml version="1.0" encoding="utf-8"?>
 <b:Sources xmlns:b="http://schemas.openxmlformats.org/officeDocument/2006/bibliography" xmlns="http://schemas.openxmlformats.org/officeDocument/2006/bibliography" SelectedStyle="\APA.XSL" StyleName="APA"/>
 </file>
 
 <file path=customXml/itemProps1.xml><?xml version="1.0" encoding="utf-8"?>
-<ds:datastoreItem xmlns:ds="http://schemas.openxmlformats.org/officeDocument/2006/customXml" ds:itemID="{D00DCC40-28CD-4572-8B88-18BA843C87D4}">
-  <ds:schemaRefs>
-    <ds:schemaRef ds:uri="http://schemas.microsoft.com/sharepoint/v3/contenttype/forms"/>
-  </ds:schemaRefs>
-</ds:datastoreItem>
-</file>
-
-<file path=customXml/itemProps2.xml><?xml version="1.0" encoding="utf-8"?>
-<ds:datastoreItem xmlns:ds="http://schemas.openxmlformats.org/officeDocument/2006/customXml" ds:itemID="{4D1231ED-DCAD-457E-AFDF-49C99C7DC0E3}">
-  <ds:schemaRefs>
-    <ds:schemaRef ds:uri="http://schemas.microsoft.com/office/2006/metadata/properties"/>
-  </ds:schemaRefs>
-</ds:datastoreItem>
-</file>
-
-<file path=customXml/itemProps3.xml><?xml version="1.0" encoding="utf-8"?>
 <ds:datastoreItem xmlns:ds="http://schemas.openxmlformats.org/officeDocument/2006/customXml" ds:itemID="{CA34345D-6B4D-488C-979B-4372B06FFBD0}">
   <ds:schemaRefs>
     <ds:schemaRef ds:uri="http://schemas.microsoft.com/office/2006/metadata/contentType"/>
@@ -2508,8 +2591,24 @@
 </ds:datastoreItem>
 </file>
 
+<file path=customXml/itemProps2.xml><?xml version="1.0" encoding="utf-8"?>
+<ds:datastoreItem xmlns:ds="http://schemas.openxmlformats.org/officeDocument/2006/customXml" ds:itemID="{4D1231ED-DCAD-457E-AFDF-49C99C7DC0E3}">
+  <ds:schemaRefs>
+    <ds:schemaRef ds:uri="http://schemas.microsoft.com/office/2006/metadata/properties"/>
+  </ds:schemaRefs>
+</ds:datastoreItem>
+</file>
+
+<file path=customXml/itemProps3.xml><?xml version="1.0" encoding="utf-8"?>
+<ds:datastoreItem xmlns:ds="http://schemas.openxmlformats.org/officeDocument/2006/customXml" ds:itemID="{D00DCC40-28CD-4572-8B88-18BA843C87D4}">
+  <ds:schemaRefs>
+    <ds:schemaRef ds:uri="http://schemas.microsoft.com/sharepoint/v3/contenttype/forms"/>
+  </ds:schemaRefs>
+</ds:datastoreItem>
+</file>
+
 <file path=customXml/itemProps4.xml><?xml version="1.0" encoding="utf-8"?>
-<ds:datastoreItem xmlns:ds="http://schemas.openxmlformats.org/officeDocument/2006/customXml" ds:itemID="{554DF740-BB20-4B4F-AD10-8B3B25E1ECBE}">
+<ds:datastoreItem xmlns:ds="http://schemas.openxmlformats.org/officeDocument/2006/customXml" ds:itemID="{1F1A7EED-C484-4352-8EB3-8CE2BE3539DA}">
   <ds:schemaRefs>
     <ds:schemaRef ds:uri="http://schemas.openxmlformats.org/officeDocument/2006/bibliography"/>
   </ds:schemaRefs>

</xml_diff>

<commit_message>
added check on letter
</commit_message>
<xml_diff>
--- a/docassemble/LSLettersEmails/data/templates/Letterhead-client.docx
+++ b/docassemble/LSLettersEmails/data/templates/Letterhead-client.docx
@@ -34,7 +34,7 @@
           <v:shape id="_x0000_s1030" type="#_x0000_t75" style="position:absolute;left:0;text-align:left;margin-left:-34.7pt;margin-top:-44.45pt;width:207.45pt;height:157.7pt;z-index:-251658240;mso-position-horizontal-relative:text;mso-position-vertical-relative:text">
             <v:imagedata r:id="rId11" o:title=""/>
           </v:shape>
-          <o:OLEObject Type="Embed" ProgID="AcroExch.Document.DC" ShapeID="_x0000_s1030" DrawAspect="Content" ObjectID="_1632434544" r:id="rId12"/>
+          <o:OLEObject Type="Embed" ProgID="AcroExch.Document.DC" ShapeID="_x0000_s1030" DrawAspect="Content" ObjectID="_1632818861" r:id="rId12"/>
         </w:object>
       </w:r>
       <w:r>
@@ -469,8 +469,30 @@
         <w:rPr>
           <w:b/>
         </w:rPr>
-        <w:t xml:space="preserve"> }} : Legal Problem Code</w:t>
-      </w:r>
+        <w:t xml:space="preserve"> }} : </w:t>
+      </w:r>
+      <w:r>
+        <w:rPr>
+          <w:b/>
+        </w:rPr>
+        <w:t xml:space="preserve">{{ </w:t>
+      </w:r>
+      <w:proofErr w:type="spellStart"/>
+      <w:r>
+        <w:rPr>
+          <w:b/>
+        </w:rPr>
+        <w:t>ls_fields.legal_problem_code</w:t>
+      </w:r>
+      <w:proofErr w:type="spellEnd"/>
+      <w:r>
+        <w:rPr>
+          <w:b/>
+        </w:rPr>
+        <w:t xml:space="preserve"> }}</w:t>
+      </w:r>
+      <w:bookmarkStart w:id="0" w:name="_GoBack"/>
+      <w:bookmarkEnd w:id="0"/>
     </w:p>
     <w:p/>
     <w:p>
@@ -496,8 +518,6 @@
       <w:r>
         <w:t>)</w:t>
       </w:r>
-      <w:bookmarkStart w:id="0" w:name="_GoBack"/>
-      <w:bookmarkEnd w:id="0"/>
       <w:r>
         <w:t xml:space="preserve"> }}</w:t>
       </w:r>
@@ -2349,6 +2369,21 @@
 </file>
 
 <file path=customXml/item1.xml><?xml version="1.0" encoding="utf-8"?>
+<?mso-contentType ?>
+<FormTemplates xmlns="http://schemas.microsoft.com/sharepoint/v3/contenttype/forms">
+  <Display>DocumentLibraryForm</Display>
+  <Edit>DocumentLibraryForm</Edit>
+  <New>DocumentLibraryForm</New>
+</FormTemplates>
+</file>
+
+<file path=customXml/item2.xml><?xml version="1.0" encoding="utf-8"?>
+<p:properties xmlns:p="http://schemas.microsoft.com/office/2006/metadata/properties" xmlns:xsi="http://www.w3.org/2001/XMLSchema-instance">
+  <documentManagement/>
+</p:properties>
+</file>
+
+<file path=customXml/item3.xml><?xml version="1.0" encoding="utf-8"?>
 <ct:contentTypeSchema xmlns:ct="http://schemas.microsoft.com/office/2006/metadata/contentType" xmlns:ma="http://schemas.microsoft.com/office/2006/metadata/properties/metaAttributes" ct:_="" ma:_="" ma:contentTypeName="Document" ma:contentTypeID="0x010100DD8CB07AC3A6C64FB023094A9E9ED4D3" ma:contentTypeVersion="10" ma:contentTypeDescription="Create a new document." ma:contentTypeScope="" ma:versionID="3a1c2225fbed9db7eebc444039af94ae">
   <xsd:schema xmlns:xsd="http://www.w3.org/2001/XMLSchema" xmlns:xs="http://www.w3.org/2001/XMLSchema" xmlns:p="http://schemas.microsoft.com/office/2006/metadata/properties" xmlns:ns2="0c118451-9163-4acf-afdc-53be4d4980b3" xmlns:ns3="a1f34b41-e92c-4597-9184-f23b71466416" targetNamespace="http://schemas.microsoft.com/office/2006/metadata/properties" ma:root="true" ma:fieldsID="0def345b13bbcff71c0c3b1d1cf67600" ns2:_="" ns3:_="">
     <xsd:import namespace="0c118451-9163-4acf-afdc-53be4d4980b3"/>
@@ -2553,26 +2588,27 @@
 </ct:contentTypeSchema>
 </file>
 
-<file path=customXml/item2.xml><?xml version="1.0" encoding="utf-8"?>
-<p:properties xmlns:p="http://schemas.microsoft.com/office/2006/metadata/properties" xmlns:xsi="http://www.w3.org/2001/XMLSchema-instance">
-  <documentManagement/>
-</p:properties>
-</file>
-
-<file path=customXml/item3.xml><?xml version="1.0" encoding="utf-8"?>
-<?mso-contentType ?>
-<FormTemplates xmlns="http://schemas.microsoft.com/sharepoint/v3/contenttype/forms">
-  <Display>DocumentLibraryForm</Display>
-  <Edit>DocumentLibraryForm</Edit>
-  <New>DocumentLibraryForm</New>
-</FormTemplates>
-</file>
-
 <file path=customXml/item4.xml><?xml version="1.0" encoding="utf-8"?>
 <b:Sources xmlns:b="http://schemas.openxmlformats.org/officeDocument/2006/bibliography" xmlns="http://schemas.openxmlformats.org/officeDocument/2006/bibliography" SelectedStyle="\APA.XSL" StyleName="APA"/>
 </file>
 
 <file path=customXml/itemProps1.xml><?xml version="1.0" encoding="utf-8"?>
+<ds:datastoreItem xmlns:ds="http://schemas.openxmlformats.org/officeDocument/2006/customXml" ds:itemID="{D00DCC40-28CD-4572-8B88-18BA843C87D4}">
+  <ds:schemaRefs>
+    <ds:schemaRef ds:uri="http://schemas.microsoft.com/sharepoint/v3/contenttype/forms"/>
+  </ds:schemaRefs>
+</ds:datastoreItem>
+</file>
+
+<file path=customXml/itemProps2.xml><?xml version="1.0" encoding="utf-8"?>
+<ds:datastoreItem xmlns:ds="http://schemas.openxmlformats.org/officeDocument/2006/customXml" ds:itemID="{4D1231ED-DCAD-457E-AFDF-49C99C7DC0E3}">
+  <ds:schemaRefs>
+    <ds:schemaRef ds:uri="http://schemas.microsoft.com/office/2006/metadata/properties"/>
+  </ds:schemaRefs>
+</ds:datastoreItem>
+</file>
+
+<file path=customXml/itemProps3.xml><?xml version="1.0" encoding="utf-8"?>
 <ds:datastoreItem xmlns:ds="http://schemas.openxmlformats.org/officeDocument/2006/customXml" ds:itemID="{CA34345D-6B4D-488C-979B-4372B06FFBD0}">
   <ds:schemaRefs>
     <ds:schemaRef ds:uri="http://schemas.microsoft.com/office/2006/metadata/contentType"/>
@@ -2591,24 +2627,8 @@
 </ds:datastoreItem>
 </file>
 
-<file path=customXml/itemProps2.xml><?xml version="1.0" encoding="utf-8"?>
-<ds:datastoreItem xmlns:ds="http://schemas.openxmlformats.org/officeDocument/2006/customXml" ds:itemID="{4D1231ED-DCAD-457E-AFDF-49C99C7DC0E3}">
-  <ds:schemaRefs>
-    <ds:schemaRef ds:uri="http://schemas.microsoft.com/office/2006/metadata/properties"/>
-  </ds:schemaRefs>
-</ds:datastoreItem>
-</file>
-
-<file path=customXml/itemProps3.xml><?xml version="1.0" encoding="utf-8"?>
-<ds:datastoreItem xmlns:ds="http://schemas.openxmlformats.org/officeDocument/2006/customXml" ds:itemID="{D00DCC40-28CD-4572-8B88-18BA843C87D4}">
-  <ds:schemaRefs>
-    <ds:schemaRef ds:uri="http://schemas.microsoft.com/sharepoint/v3/contenttype/forms"/>
-  </ds:schemaRefs>
-</ds:datastoreItem>
-</file>
-
 <file path=customXml/itemProps4.xml><?xml version="1.0" encoding="utf-8"?>
-<ds:datastoreItem xmlns:ds="http://schemas.openxmlformats.org/officeDocument/2006/customXml" ds:itemID="{1F1A7EED-C484-4352-8EB3-8CE2BE3539DA}">
+<ds:datastoreItem xmlns:ds="http://schemas.openxmlformats.org/officeDocument/2006/customXml" ds:itemID="{7957F8DA-688F-4001-A00F-8CA7666407D5}">
   <ds:schemaRefs>
     <ds:schemaRef ds:uri="http://schemas.openxmlformats.org/officeDocument/2006/bibliography"/>
   </ds:schemaRefs>

</xml_diff>

<commit_message>
Update for letter, language, and advocate
</commit_message>
<xml_diff>
--- a/docassemble/LSLettersEmails/data/templates/Letterhead-client.docx
+++ b/docassemble/LSLettersEmails/data/templates/Letterhead-client.docx
@@ -4,6 +4,143 @@
   <w:body>
     <w:p>
       <w:pPr>
+        <w:pStyle w:val="EnvelopeReturn"/>
+      </w:pPr>
+      <w:r>
+        <w:rPr>
+          <w:noProof/>
+        </w:rPr>
+        <w:drawing>
+          <wp:anchor distT="0" distB="0" distL="114300" distR="114300" simplePos="0" relativeHeight="251657728" behindDoc="0" locked="0" layoutInCell="1" allowOverlap="1" wp14:anchorId="5FE186C9" wp14:editId="69FCC727">
+            <wp:simplePos x="0" y="0"/>
+            <wp:positionH relativeFrom="column">
+              <wp:posOffset>0</wp:posOffset>
+            </wp:positionH>
+            <wp:positionV relativeFrom="paragraph">
+              <wp:posOffset>32716</wp:posOffset>
+            </wp:positionV>
+            <wp:extent cx="812377" cy="723900"/>
+            <wp:effectExtent l="0" t="0" r="6985" b="0"/>
+            <wp:wrapSquare wrapText="bothSides"/>
+            <wp:docPr id="965988053" name="picture"/>
+            <wp:cNvGraphicFramePr>
+              <a:graphicFrameLocks xmlns:a="http://schemas.openxmlformats.org/drawingml/2006/main" noChangeAspect="1"/>
+            </wp:cNvGraphicFramePr>
+            <a:graphic xmlns:a="http://schemas.openxmlformats.org/drawingml/2006/main">
+              <a:graphicData uri="http://schemas.openxmlformats.org/drawingml/2006/picture">
+                <pic:pic xmlns:pic="http://schemas.openxmlformats.org/drawingml/2006/picture">
+                  <pic:nvPicPr>
+                    <pic:cNvPr id="0" name="picture"/>
+                    <pic:cNvPicPr/>
+                  </pic:nvPicPr>
+                  <pic:blipFill>
+                    <a:blip r:embed="rId11">
+                      <a:extLst>
+                        <a:ext uri="{28A0092B-C50C-407E-A947-70E740481C1C}">
+                          <a14:useLocalDpi xmlns:a14="http://schemas.microsoft.com/office/drawing/2010/main" val="0"/>
+                        </a:ext>
+                      </a:extLst>
+                    </a:blip>
+                    <a:stretch>
+                      <a:fillRect/>
+                    </a:stretch>
+                  </pic:blipFill>
+                  <pic:spPr>
+                    <a:xfrm>
+                      <a:off x="0" y="0"/>
+                      <a:ext cx="812377" cy="723900"/>
+                    </a:xfrm>
+                    <a:prstGeom prst="rect">
+                      <a:avLst/>
+                    </a:prstGeom>
+                  </pic:spPr>
+                </pic:pic>
+              </a:graphicData>
+            </a:graphic>
+          </wp:anchor>
+        </w:drawing>
+      </w:r>
+      <w:r>
+        <w:t>Houston Volunteer Lawyers</w:t>
+      </w:r>
+    </w:p>
+    <w:p>
+      <w:pPr>
+        <w:pStyle w:val="EnvelopeReturn"/>
+      </w:pPr>
+      <w:r>
+        <w:t xml:space="preserve">1111 </w:t>
+      </w:r>
+      <w:proofErr w:type="spellStart"/>
+      <w:r>
+        <w:t>Bagby</w:t>
+      </w:r>
+      <w:proofErr w:type="spellEnd"/>
+      <w:r>
+        <w:t>, Suite FLB 300</w:t>
+      </w:r>
+    </w:p>
+    <w:p>
+      <w:pPr>
+        <w:pStyle w:val="EnvelopeReturn"/>
+      </w:pPr>
+      <w:r>
+        <w:t>Houston, TX 77002</w:t>
+      </w:r>
+    </w:p>
+    <w:p>
+      <w:pPr>
+        <w:pStyle w:val="EnvelopeAddress"/>
+        <w:framePr w:wrap="auto"/>
+      </w:pPr>
+      <w:r>
+        <w:t>{</w:t>
+      </w:r>
+      <w:proofErr w:type="gramStart"/>
+      <w:r>
+        <w:t>{ client</w:t>
+      </w:r>
+      <w:proofErr w:type="gramEnd"/>
+      <w:r>
+        <w:t xml:space="preserve"> }}</w:t>
+      </w:r>
+    </w:p>
+    <w:p>
+      <w:pPr>
+        <w:pStyle w:val="EnvelopeAddress"/>
+        <w:framePr w:wrap="auto"/>
+      </w:pPr>
+      <w:r>
+        <w:t>{</w:t>
+      </w:r>
+      <w:proofErr w:type="gramStart"/>
+      <w:r>
+        <w:t xml:space="preserve">{ </w:t>
+      </w:r>
+      <w:proofErr w:type="spellStart"/>
+      <w:r>
+        <w:t>client.address.block</w:t>
+      </w:r>
+      <w:proofErr w:type="spellEnd"/>
+      <w:proofErr w:type="gramEnd"/>
+      <w:r>
+        <w:t>() }}</w:t>
+      </w:r>
+    </w:p>
+    <w:p>
+      <w:pPr>
+        <w:sectPr>
+          <w:pgSz w:w="13680" w:h="5940" w:orient="landscape"/>
+          <w:pgMar w:top="360" w:right="720" w:bottom="720" w:left="576" w:header="144" w:footer="720" w:gutter="0"/>
+          <w:paperSrc w:first="4"/>
+          <w:pgNumType w:start="0"/>
+          <w:cols w:space="720"/>
+          <w:docGrid w:linePitch="299"/>
+        </w:sectPr>
+      </w:pPr>
+    </w:p>
+    <w:p>
+      <w:pPr>
         <w:ind w:left="-660"/>
       </w:pPr>
       <w:r>
@@ -11,6 +148,7 @@
           <w:noProof/>
           <w:sz w:val="20"/>
         </w:rPr>
+        <w:lastRenderedPageBreak/>
         <w:object w:dxaOrig="1440" w:dyaOrig="1440" w14:anchorId="37387A78">
           <v:shapetype id="_x0000_t75" coordsize="21600,21600" o:spt="75" o:preferrelative="t" path="m@4@5l@4@11@9@11@9@5xe" filled="f" stroked="f">
             <v:stroke joinstyle="miter"/>
@@ -31,10 +169,10 @@
             <v:path o:extrusionok="f" gradientshapeok="t" o:connecttype="rect"/>
             <o:lock v:ext="edit" aspectratio="t"/>
           </v:shapetype>
-          <v:shape id="_x0000_s1030" type="#_x0000_t75" style="position:absolute;left:0;text-align:left;margin-left:-34.7pt;margin-top:-44.45pt;width:207.45pt;height:157.7pt;z-index:-251658240;mso-position-horizontal-relative:text;mso-position-vertical-relative:text">
-            <v:imagedata r:id="rId11" o:title=""/>
+          <v:shape id="_x0000_s1030" type="#_x0000_t75" style="position:absolute;left:0;text-align:left;margin-left:-34.7pt;margin-top:-44.45pt;width:207.45pt;height:157.7pt;z-index:-251657728;mso-position-horizontal-relative:text;mso-position-vertical-relative:text">
+            <v:imagedata r:id="rId12" o:title=""/>
           </v:shape>
-          <o:OLEObject Type="Embed" ProgID="AcroExch.Document.DC" ShapeID="_x0000_s1030" DrawAspect="Content" ObjectID="_1632857066" r:id="rId12"/>
+          <o:OLEObject Type="Embed" ProgID="AcroExch.Document.DC" ShapeID="_x0000_s1030" DrawAspect="Content" ObjectID="_1632912740" r:id="rId13"/>
         </w:object>
       </w:r>
       <w:r>
@@ -45,7 +183,7 @@
         <mc:AlternateContent>
           <mc:Choice Requires="wps">
             <w:drawing>
-              <wp:anchor distT="0" distB="0" distL="114300" distR="114300" simplePos="0" relativeHeight="251657216" behindDoc="1" locked="0" layoutInCell="1" allowOverlap="1" wp14:anchorId="37387A76" wp14:editId="21F95014">
+              <wp:anchor distT="0" distB="0" distL="114300" distR="114300" simplePos="0" relativeHeight="251656704" behindDoc="1" locked="0" layoutInCell="1" allowOverlap="1" wp14:anchorId="37387A76" wp14:editId="21F95014">
                 <wp:simplePos x="0" y="0"/>
                 <wp:positionH relativeFrom="column">
                   <wp:posOffset>4752975</wp:posOffset>
@@ -216,7 +354,7 @@
                 <v:stroke joinstyle="miter"/>
                 <v:path gradientshapeok="t" o:connecttype="rect"/>
               </v:shapetype>
-              <v:shape id="Text Box 5" o:spid="_x0000_s1026" type="#_x0000_t202" style="position:absolute;left:0;text-align:left;margin-left:374.25pt;margin-top:6.75pt;width:128.95pt;height:65.25pt;z-index:-251659264;visibility:visible;mso-wrap-style:square;mso-width-percent:0;mso-height-percent:0;mso-wrap-distance-left:9pt;mso-wrap-distance-top:0;mso-wrap-distance-right:9pt;mso-wrap-distance-bottom:0;mso-position-horizontal:absolute;mso-position-horizontal-relative:text;mso-position-vertical:absolute;mso-position-vertical-relative:text;mso-width-percent:0;mso-height-percent:0;mso-width-relative:page;mso-height-relative:page;v-text-anchor:top" o:gfxdata="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" stroked="f">
+              <v:shape id="Text Box 5" o:spid="_x0000_s1026" type="#_x0000_t202" style="position:absolute;left:0;text-align:left;margin-left:374.25pt;margin-top:6.75pt;width:128.95pt;height:65.25pt;z-index:-251659776;visibility:visible;mso-wrap-style:square;mso-width-percent:0;mso-height-percent:0;mso-wrap-distance-left:9pt;mso-wrap-distance-top:0;mso-wrap-distance-right:9pt;mso-wrap-distance-bottom:0;mso-position-horizontal:absolute;mso-position-horizontal-relative:text;mso-position-vertical:absolute;mso-position-vertical-relative:text;mso-width-percent:0;mso-height-percent:0;mso-width-relative:page;mso-height-relative:page;v-text-anchor:top" o:gfxdata="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" stroked="f">
                 <v:textbox inset="0,,0">
                   <w:txbxContent>
                     <w:p>
@@ -357,15 +495,16 @@
       <w:pPr>
         <w:ind w:left="-660" w:right="-720"/>
         <w:sectPr>
-          <w:headerReference w:type="even" r:id="rId13"/>
-          <w:headerReference w:type="default" r:id="rId14"/>
-          <w:footerReference w:type="even" r:id="rId15"/>
-          <w:footerReference w:type="default" r:id="rId16"/>
-          <w:headerReference w:type="first" r:id="rId17"/>
-          <w:footerReference w:type="first" r:id="rId18"/>
+          <w:headerReference w:type="even" r:id="rId14"/>
+          <w:headerReference w:type="default" r:id="rId15"/>
+          <w:footerReference w:type="even" r:id="rId16"/>
+          <w:footerReference w:type="default" r:id="rId17"/>
+          <w:headerReference w:type="first" r:id="rId18"/>
+          <w:footerReference w:type="first" r:id="rId19"/>
           <w:pgSz w:w="12240" w:h="15840" w:code="1"/>
           <w:pgMar w:top="810" w:right="720" w:bottom="1440" w:left="1440" w:header="720" w:footer="720" w:gutter="0"/>
           <w:cols w:space="720"/>
+          <w:titlePg/>
           <w:docGrid w:linePitch="360"/>
         </w:sectPr>
       </w:pPr>
@@ -408,7 +547,10 @@
       </w:r>
       <w:proofErr w:type="gramStart"/>
       <w:r>
-        <w:t>{ client</w:t>
+        <w:t xml:space="preserve">{ </w:t>
+      </w:r>
+      <w:r>
+        <w:t>client</w:t>
       </w:r>
       <w:proofErr w:type="gramEnd"/>
       <w:r>
@@ -425,7 +567,10 @@
       </w:r>
       <w:proofErr w:type="spellStart"/>
       <w:r>
-        <w:t>client.address.block</w:t>
+        <w:t>client</w:t>
+      </w:r>
+      <w:r>
+        <w:t>.address.block</w:t>
       </w:r>
       <w:proofErr w:type="spellEnd"/>
       <w:proofErr w:type="gramEnd"/>
@@ -447,7 +592,19 @@
         <w:rPr>
           <w:b/>
         </w:rPr>
-        <w:t>RE: {</w:t>
+        <w:t xml:space="preserve">RE: </w:t>
+      </w:r>
+      <w:r>
+        <w:rPr>
+          <w:b/>
+        </w:rPr>
+        <w:tab/>
+      </w:r>
+      <w:r>
+        <w:rPr>
+          <w:b/>
+        </w:rPr>
+        <w:t>{</w:t>
       </w:r>
       <w:proofErr w:type="gramStart"/>
       <w:r>
@@ -477,28 +634,12 @@
         </w:rPr>
         <w:t xml:space="preserve">{{ </w:t>
       </w:r>
-      <w:proofErr w:type="spellStart"/>
       <w:r>
         <w:rPr>
           <w:b/>
         </w:rPr>
-        <w:t>ls_fields.</w:t>
-      </w:r>
-      <w:r>
-        <w:rPr>
-          <w:b/>
-        </w:rPr>
-        <w:t>elements.</w:t>
-      </w:r>
-      <w:bookmarkStart w:id="0" w:name="_GoBack"/>
-      <w:bookmarkEnd w:id="0"/>
-      <w:r>
-        <w:rPr>
-          <w:b/>
-        </w:rPr>
-        <w:t>legal_problem_code</w:t>
-      </w:r>
-      <w:proofErr w:type="spellEnd"/>
+        <w:t>LPC</w:t>
+      </w:r>
       <w:r>
         <w:rPr>
           <w:b/>
@@ -533,6 +674,10 @@
       <w:r>
         <w:t xml:space="preserve"> }}</w:t>
       </w:r>
+    </w:p>
+    <w:p>
+      <w:bookmarkStart w:id="0" w:name="_GoBack"/>
+      <w:bookmarkEnd w:id="0"/>
     </w:p>
     <w:sectPr>
       <w:type w:val="continuous"/>
@@ -580,6 +725,33 @@
     <w:pPr>
       <w:pStyle w:val="Footer"/>
     </w:pPr>
+    <w:r>
+      <w:tab/>
+    </w:r>
+    <w:r>
+      <w:tab/>
+    </w:r>
+    <w:r>
+      <w:fldChar w:fldCharType="begin"/>
+    </w:r>
+    <w:r>
+      <w:instrText xml:space="preserve"> PAGE   \* MERGEFORMAT </w:instrText>
+    </w:r>
+    <w:r>
+      <w:fldChar w:fldCharType="separate"/>
+    </w:r>
+    <w:r>
+      <w:rPr>
+        <w:noProof/>
+      </w:rPr>
+      <w:t>2</w:t>
+    </w:r>
+    <w:r>
+      <w:rPr>
+        <w:noProof/>
+      </w:rPr>
+      <w:fldChar w:fldCharType="end"/>
+    </w:r>
   </w:p>
 </w:ftr>
 </file>
@@ -1894,6 +2066,7 @@
   <w:style w:type="paragraph" w:styleId="EnvelopeReturn">
     <w:name w:val="envelope return"/>
     <w:basedOn w:val="Normal"/>
+    <w:rsid w:val="005E79EC"/>
     <w:rPr>
       <w:sz w:val="20"/>
     </w:rPr>
@@ -1901,6 +2074,7 @@
   <w:style w:type="paragraph" w:styleId="EnvelopeAddress">
     <w:name w:val="envelope address"/>
     <w:basedOn w:val="Normal"/>
+    <w:rsid w:val="005E79EC"/>
     <w:pPr>
       <w:framePr w:w="7920" w:h="1980" w:hRule="exact" w:hSpace="180" w:wrap="auto" w:hAnchor="page" w:xAlign="center" w:yAlign="bottom"/>
       <w:ind w:left="2880"/>
@@ -2640,7 +2814,7 @@
 </file>
 
 <file path=customXml/itemProps4.xml><?xml version="1.0" encoding="utf-8"?>
-<ds:datastoreItem xmlns:ds="http://schemas.openxmlformats.org/officeDocument/2006/customXml" ds:itemID="{C2E287C6-1A6E-4D9F-8C91-090A18A30111}">
+<ds:datastoreItem xmlns:ds="http://schemas.openxmlformats.org/officeDocument/2006/customXml" ds:itemID="{0BD23A6F-15BD-4617-B000-711D02091FB3}">
   <ds:schemaRefs>
     <ds:schemaRef ds:uri="http://schemas.openxmlformats.org/officeDocument/2006/bibliography"/>
   </ds:schemaRefs>

</xml_diff>

<commit_message>
convert salutation to module
</commit_message>
<xml_diff>
--- a/docassemble/LSLettersEmails/data/templates/Letterhead-client.docx
+++ b/docassemble/LSLettersEmails/data/templates/Letterhead-client.docx
@@ -69,15 +69,7 @@
         <w:pStyle w:val="EnvelopeReturn"/>
       </w:pPr>
       <w:r>
-        <w:t xml:space="preserve">1111 </w:t>
-      </w:r>
-      <w:proofErr w:type="spellStart"/>
-      <w:r>
-        <w:t>Bagby</w:t>
-      </w:r>
-      <w:proofErr w:type="spellEnd"/>
-      <w:r>
-        <w:t>, Suite FLB 300</w:t>
+        <w:t>1111 Bagby, Suite FLB 300</w:t>
       </w:r>
     </w:p>
     <w:p>
@@ -94,15 +86,7 @@
         <w:framePr w:wrap="auto"/>
       </w:pPr>
       <w:r>
-        <w:t>{</w:t>
-      </w:r>
-      <w:proofErr w:type="gramStart"/>
-      <w:r>
-        <w:t>{ client</w:t>
-      </w:r>
-      <w:proofErr w:type="gramEnd"/>
-      <w:r>
-        <w:t xml:space="preserve"> }}</w:t>
+        <w:t>{{ client }}</w:t>
       </w:r>
     </w:p>
     <w:p>
@@ -111,25 +95,18 @@
         <w:framePr w:wrap="auto"/>
       </w:pPr>
       <w:r>
-        <w:t>{</w:t>
-      </w:r>
-      <w:proofErr w:type="gramStart"/>
-      <w:r>
-        <w:t xml:space="preserve">{ </w:t>
-      </w:r>
-      <w:proofErr w:type="spellStart"/>
-      <w:r>
-        <w:t>client.address.block</w:t>
-      </w:r>
-      <w:proofErr w:type="spellEnd"/>
-      <w:proofErr w:type="gramEnd"/>
-      <w:r>
-        <w:t>() }}</w:t>
+        <w:t>{{ client.address.block() }}</w:t>
       </w:r>
     </w:p>
     <w:p>
       <w:pPr>
         <w:sectPr>
+          <w:headerReference w:type="even" r:id="rId12"/>
+          <w:headerReference w:type="default" r:id="rId13"/>
+          <w:footerReference w:type="even" r:id="rId14"/>
+          <w:footerReference w:type="default" r:id="rId15"/>
+          <w:headerReference w:type="first" r:id="rId16"/>
+          <w:footerReference w:type="first" r:id="rId17"/>
           <w:pgSz w:w="13680" w:h="5940" w:orient="landscape"/>
           <w:pgMar w:top="360" w:right="720" w:bottom="720" w:left="576" w:header="144" w:footer="720" w:gutter="0"/>
           <w:paperSrc w:first="4"/>
@@ -170,9 +147,9 @@
             <o:lock v:ext="edit" aspectratio="t"/>
           </v:shapetype>
           <v:shape id="_x0000_s1030" type="#_x0000_t75" style="position:absolute;left:0;text-align:left;margin-left:-34.7pt;margin-top:-44.45pt;width:207.45pt;height:157.7pt;z-index:-251657728;mso-position-horizontal-relative:text;mso-position-vertical-relative:text">
-            <v:imagedata r:id="rId12" o:title=""/>
+            <v:imagedata r:id="rId18" o:title=""/>
           </v:shape>
-          <o:OLEObject Type="Embed" ProgID="AcroExch.Document.DC" ShapeID="_x0000_s1030" DrawAspect="Content" ObjectID="_1632912740" r:id="rId13"/>
+          <o:OLEObject Type="Embed" ProgID="AcroExch.Document.DC" ShapeID="_x0000_s1030" DrawAspect="Content" ObjectID="_1633203793" r:id="rId19"/>
         </w:object>
       </w:r>
       <w:r>
@@ -246,23 +223,7 @@
                                 <w:rFonts w:ascii="Mongolian Baiti" w:hAnsi="Mongolian Baiti" w:cs="Mongolian Baiti"/>
                                 <w:sz w:val="20"/>
                               </w:rPr>
-                              <w:t xml:space="preserve">1111 </w:t>
-                            </w:r>
-                            <w:proofErr w:type="spellStart"/>
-                            <w:r>
-                              <w:rPr>
-                                <w:rFonts w:ascii="Mongolian Baiti" w:hAnsi="Mongolian Baiti" w:cs="Mongolian Baiti"/>
-                                <w:sz w:val="20"/>
-                              </w:rPr>
-                              <w:t>Bagby</w:t>
-                            </w:r>
-                            <w:proofErr w:type="spellEnd"/>
-                            <w:r>
-                              <w:rPr>
-                                <w:rFonts w:ascii="Mongolian Baiti" w:hAnsi="Mongolian Baiti" w:cs="Mongolian Baiti"/>
-                                <w:sz w:val="20"/>
-                              </w:rPr>
-                              <w:t>, Suite FLB 300</w:t>
+                              <w:t>1111 Bagby, Suite FLB 300</w:t>
                             </w:r>
                           </w:p>
                           <w:p>
@@ -370,23 +331,7 @@
                           <w:rFonts w:ascii="Mongolian Baiti" w:hAnsi="Mongolian Baiti" w:cs="Mongolian Baiti"/>
                           <w:sz w:val="20"/>
                         </w:rPr>
-                        <w:t xml:space="preserve">1111 </w:t>
-                      </w:r>
-                      <w:proofErr w:type="spellStart"/>
-                      <w:r>
-                        <w:rPr>
-                          <w:rFonts w:ascii="Mongolian Baiti" w:hAnsi="Mongolian Baiti" w:cs="Mongolian Baiti"/>
-                          <w:sz w:val="20"/>
-                        </w:rPr>
-                        <w:t>Bagby</w:t>
-                      </w:r>
-                      <w:proofErr w:type="spellEnd"/>
-                      <w:r>
-                        <w:rPr>
-                          <w:rFonts w:ascii="Mongolian Baiti" w:hAnsi="Mongolian Baiti" w:cs="Mongolian Baiti"/>
-                          <w:sz w:val="20"/>
-                        </w:rPr>
-                        <w:t>, Suite FLB 300</w:t>
+                        <w:t>1111 Bagby, Suite FLB 300</w:t>
                       </w:r>
                     </w:p>
                     <w:p>
@@ -495,12 +440,12 @@
       <w:pPr>
         <w:ind w:left="-660" w:right="-720"/>
         <w:sectPr>
-          <w:headerReference w:type="even" r:id="rId14"/>
-          <w:headerReference w:type="default" r:id="rId15"/>
-          <w:footerReference w:type="even" r:id="rId16"/>
-          <w:footerReference w:type="default" r:id="rId17"/>
-          <w:headerReference w:type="first" r:id="rId18"/>
-          <w:footerReference w:type="first" r:id="rId19"/>
+          <w:headerReference w:type="even" r:id="rId20"/>
+          <w:headerReference w:type="default" r:id="rId21"/>
+          <w:footerReference w:type="even" r:id="rId22"/>
+          <w:footerReference w:type="default" r:id="rId23"/>
+          <w:headerReference w:type="first" r:id="rId24"/>
+          <w:footerReference w:type="first" r:id="rId25"/>
           <w:pgSz w:w="12240" w:h="15840" w:code="1"/>
           <w:pgMar w:top="810" w:right="720" w:bottom="1440" w:left="1440" w:header="720" w:footer="720" w:gutter="0"/>
           <w:cols w:space="720"/>
@@ -529,53 +474,30 @@
       </w:r>
       <w:r>
         <w:tab/>
-        <w:t>{</w:t>
-      </w:r>
-      <w:proofErr w:type="gramStart"/>
-      <w:r>
-        <w:t>{ today</w:t>
-      </w:r>
-      <w:proofErr w:type="gramEnd"/>
-      <w:r>
-        <w:t>() }}</w:t>
+        <w:t>{{ today() }}</w:t>
       </w:r>
     </w:p>
     <w:p/>
     <w:p>
       <w:r>
-        <w:t>{</w:t>
-      </w:r>
-      <w:proofErr w:type="gramStart"/>
-      <w:r>
-        <w:t xml:space="preserve">{ </w:t>
+        <w:t xml:space="preserve">{{ </w:t>
       </w:r>
       <w:r>
         <w:t>client</w:t>
       </w:r>
-      <w:proofErr w:type="gramEnd"/>
       <w:r>
         <w:t xml:space="preserve"> }}</w:t>
       </w:r>
     </w:p>
     <w:p>
       <w:r>
-        <w:t>{</w:t>
-      </w:r>
-      <w:proofErr w:type="gramStart"/>
-      <w:r>
-        <w:t xml:space="preserve">{ </w:t>
-      </w:r>
-      <w:proofErr w:type="spellStart"/>
+        <w:t xml:space="preserve">{{ </w:t>
+      </w:r>
       <w:r>
         <w:t>client</w:t>
       </w:r>
       <w:r>
-        <w:t>.address.block</w:t>
-      </w:r>
-      <w:proofErr w:type="spellEnd"/>
-      <w:proofErr w:type="gramEnd"/>
-      <w:r>
-        <w:t>() }}</w:t>
+        <w:t>.address.block() }}</w:t>
       </w:r>
     </w:p>
     <w:p/>
@@ -604,29 +526,7 @@
         <w:rPr>
           <w:b/>
         </w:rPr>
-        <w:t>{</w:t>
-      </w:r>
-      <w:proofErr w:type="gramStart"/>
-      <w:r>
-        <w:rPr>
-          <w:b/>
-        </w:rPr>
-        <w:t xml:space="preserve">{ </w:t>
-      </w:r>
-      <w:proofErr w:type="spellStart"/>
-      <w:r>
-        <w:rPr>
-          <w:b/>
-        </w:rPr>
-        <w:t>casenumber</w:t>
-      </w:r>
-      <w:proofErr w:type="spellEnd"/>
-      <w:proofErr w:type="gramEnd"/>
-      <w:r>
-        <w:rPr>
-          <w:b/>
-        </w:rPr>
-        <w:t xml:space="preserve"> }} : </w:t>
+        <w:t xml:space="preserve">{{ casenumber }} : </w:t>
       </w:r>
       <w:r>
         <w:rPr>
@@ -650,35 +550,30 @@
     <w:p/>
     <w:p>
       <w:r>
-        <w:t>{{</w:t>
-      </w:r>
-      <w:proofErr w:type="gramStart"/>
-      <w:r>
-        <w:t>r</w:t>
-      </w:r>
-      <w:proofErr w:type="gramEnd"/>
-      <w:r>
-        <w:t xml:space="preserve"> </w:t>
+        <w:t xml:space="preserve">{{r </w:t>
       </w:r>
       <w:r>
         <w:t>value(</w:t>
       </w:r>
-      <w:proofErr w:type="spellStart"/>
+      <w:r>
+        <w:t>single_to_double_newlines(</w:t>
+      </w:r>
       <w:r>
         <w:t>clientmessage.text</w:t>
       </w:r>
-      <w:proofErr w:type="spellEnd"/>
       <w:r>
         <w:t>)</w:t>
       </w:r>
-      <w:r>
-        <w:t xml:space="preserve"> }}</w:t>
-      </w:r>
-    </w:p>
-    <w:p>
       <w:bookmarkStart w:id="0" w:name="_GoBack"/>
       <w:bookmarkEnd w:id="0"/>
+      <w:r>
+        <w:t>)</w:t>
+      </w:r>
+      <w:r>
+        <w:t xml:space="preserve"> }}</w:t>
+      </w:r>
     </w:p>
+    <w:p/>
     <w:sectPr>
       <w:type w:val="continuous"/>
       <w:pgSz w:w="12240" w:h="15840" w:code="1"/>
@@ -725,6 +620,36 @@
     <w:pPr>
       <w:pStyle w:val="Footer"/>
     </w:pPr>
+  </w:p>
+</w:ftr>
+</file>
+
+<file path=word/footer3.xml><?xml version="1.0" encoding="utf-8"?>
+<w:ftr xmlns:wpc="http://schemas.microsoft.com/office/word/2010/wordprocessingCanvas" xmlns:cx="http://schemas.microsoft.com/office/drawing/2014/chartex" xmlns:cx1="http://schemas.microsoft.com/office/drawing/2015/9/8/chartex" xmlns:mc="http://schemas.openxmlformats.org/markup-compatibility/2006" xmlns:o="urn:schemas-microsoft-com:office:office" xmlns:r="http://schemas.openxmlformats.org/officeDocument/2006/relationships" xmlns:m="http://schemas.openxmlformats.org/officeDocument/2006/math" xmlns:v="urn:schemas-microsoft-com:vml" xmlns:wp14="http://schemas.microsoft.com/office/word/2010/wordprocessingDrawing" xmlns:wp="http://schemas.openxmlformats.org/drawingml/2006/wordprocessingDrawing" xmlns:w10="urn:schemas-microsoft-com:office:word" xmlns:w="http://schemas.openxmlformats.org/wordprocessingml/2006/main" xmlns:w14="http://schemas.microsoft.com/office/word/2010/wordml" xmlns:w15="http://schemas.microsoft.com/office/word/2012/wordml" xmlns:w16se="http://schemas.microsoft.com/office/word/2015/wordml/symex" xmlns:wpg="http://schemas.microsoft.com/office/word/2010/wordprocessingGroup" xmlns:wpi="http://schemas.microsoft.com/office/word/2010/wordprocessingInk" xmlns:wne="http://schemas.microsoft.com/office/word/2006/wordml" xmlns:wps="http://schemas.microsoft.com/office/word/2010/wordprocessingShape" mc:Ignorable="w14 w15 w16se wp14">
+  <w:p>
+    <w:pPr>
+      <w:pStyle w:val="Footer"/>
+    </w:pPr>
+  </w:p>
+</w:ftr>
+</file>
+
+<file path=word/footer4.xml><?xml version="1.0" encoding="utf-8"?>
+<w:ftr xmlns:wpc="http://schemas.microsoft.com/office/word/2010/wordprocessingCanvas" xmlns:cx="http://schemas.microsoft.com/office/drawing/2014/chartex" xmlns:cx1="http://schemas.microsoft.com/office/drawing/2015/9/8/chartex" xmlns:mc="http://schemas.openxmlformats.org/markup-compatibility/2006" xmlns:o="urn:schemas-microsoft-com:office:office" xmlns:r="http://schemas.openxmlformats.org/officeDocument/2006/relationships" xmlns:m="http://schemas.openxmlformats.org/officeDocument/2006/math" xmlns:v="urn:schemas-microsoft-com:vml" xmlns:wp14="http://schemas.microsoft.com/office/word/2010/wordprocessingDrawing" xmlns:wp="http://schemas.openxmlformats.org/drawingml/2006/wordprocessingDrawing" xmlns:w10="urn:schemas-microsoft-com:office:word" xmlns:w="http://schemas.openxmlformats.org/wordprocessingml/2006/main" xmlns:w14="http://schemas.microsoft.com/office/word/2010/wordml" xmlns:w15="http://schemas.microsoft.com/office/word/2012/wordml" xmlns:w16se="http://schemas.microsoft.com/office/word/2015/wordml/symex" xmlns:wpg="http://schemas.microsoft.com/office/word/2010/wordprocessingGroup" xmlns:wpi="http://schemas.microsoft.com/office/word/2010/wordprocessingInk" xmlns:wne="http://schemas.microsoft.com/office/word/2006/wordml" xmlns:wps="http://schemas.microsoft.com/office/word/2010/wordprocessingShape" mc:Ignorable="w14 w15 w16se wp14">
+  <w:p>
+    <w:pPr>
+      <w:pStyle w:val="Footer"/>
+    </w:pPr>
+  </w:p>
+</w:ftr>
+</file>
+
+<file path=word/footer5.xml><?xml version="1.0" encoding="utf-8"?>
+<w:ftr xmlns:wpc="http://schemas.microsoft.com/office/word/2010/wordprocessingCanvas" xmlns:cx="http://schemas.microsoft.com/office/drawing/2014/chartex" xmlns:cx1="http://schemas.microsoft.com/office/drawing/2015/9/8/chartex" xmlns:mc="http://schemas.openxmlformats.org/markup-compatibility/2006" xmlns:o="urn:schemas-microsoft-com:office:office" xmlns:r="http://schemas.openxmlformats.org/officeDocument/2006/relationships" xmlns:m="http://schemas.openxmlformats.org/officeDocument/2006/math" xmlns:v="urn:schemas-microsoft-com:vml" xmlns:wp14="http://schemas.microsoft.com/office/word/2010/wordprocessingDrawing" xmlns:wp="http://schemas.openxmlformats.org/drawingml/2006/wordprocessingDrawing" xmlns:w10="urn:schemas-microsoft-com:office:word" xmlns:w="http://schemas.openxmlformats.org/wordprocessingml/2006/main" xmlns:w14="http://schemas.microsoft.com/office/word/2010/wordml" xmlns:w15="http://schemas.microsoft.com/office/word/2012/wordml" xmlns:w16se="http://schemas.microsoft.com/office/word/2015/wordml/symex" xmlns:wpg="http://schemas.microsoft.com/office/word/2010/wordprocessingGroup" xmlns:wpi="http://schemas.microsoft.com/office/word/2010/wordprocessingInk" xmlns:wne="http://schemas.microsoft.com/office/word/2006/wordml" xmlns:wps="http://schemas.microsoft.com/office/word/2010/wordprocessingShape" mc:Ignorable="w14 w15 w16se wp14">
+  <w:p>
+    <w:pPr>
+      <w:pStyle w:val="Footer"/>
+    </w:pPr>
     <w:r>
       <w:tab/>
     </w:r>
@@ -756,7 +681,7 @@
 </w:ftr>
 </file>
 
-<file path=word/footer3.xml><?xml version="1.0" encoding="utf-8"?>
+<file path=word/footer6.xml><?xml version="1.0" encoding="utf-8"?>
 <w:ftr xmlns:wpc="http://schemas.microsoft.com/office/word/2010/wordprocessingCanvas" xmlns:cx="http://schemas.microsoft.com/office/drawing/2014/chartex" xmlns:cx1="http://schemas.microsoft.com/office/drawing/2015/9/8/chartex" xmlns:mc="http://schemas.openxmlformats.org/markup-compatibility/2006" xmlns:o="urn:schemas-microsoft-com:office:office" xmlns:r="http://schemas.openxmlformats.org/officeDocument/2006/relationships" xmlns:m="http://schemas.openxmlformats.org/officeDocument/2006/math" xmlns:v="urn:schemas-microsoft-com:vml" xmlns:wp14="http://schemas.microsoft.com/office/word/2010/wordprocessingDrawing" xmlns:wp="http://schemas.openxmlformats.org/drawingml/2006/wordprocessingDrawing" xmlns:w10="urn:schemas-microsoft-com:office:word" xmlns:w="http://schemas.openxmlformats.org/wordprocessingml/2006/main" xmlns:w14="http://schemas.microsoft.com/office/word/2010/wordml" xmlns:w15="http://schemas.microsoft.com/office/word/2012/wordml" xmlns:w16se="http://schemas.microsoft.com/office/word/2015/wordml/symex" xmlns:wpg="http://schemas.microsoft.com/office/word/2010/wordprocessingGroup" xmlns:wpi="http://schemas.microsoft.com/office/word/2010/wordprocessingInk" xmlns:wne="http://schemas.microsoft.com/office/word/2006/wordml" xmlns:wps="http://schemas.microsoft.com/office/word/2010/wordprocessingShape" mc:Ignorable="w14 w15 w16se wp14">
   <w:p>
     <w:pPr>
@@ -806,6 +731,36 @@
 </file>
 
 <file path=word/header3.xml><?xml version="1.0" encoding="utf-8"?>
+<w:hdr xmlns:wpc="http://schemas.microsoft.com/office/word/2010/wordprocessingCanvas" xmlns:cx="http://schemas.microsoft.com/office/drawing/2014/chartex" xmlns:cx1="http://schemas.microsoft.com/office/drawing/2015/9/8/chartex" xmlns:mc="http://schemas.openxmlformats.org/markup-compatibility/2006" xmlns:o="urn:schemas-microsoft-com:office:office" xmlns:r="http://schemas.openxmlformats.org/officeDocument/2006/relationships" xmlns:m="http://schemas.openxmlformats.org/officeDocument/2006/math" xmlns:v="urn:schemas-microsoft-com:vml" xmlns:wp14="http://schemas.microsoft.com/office/word/2010/wordprocessingDrawing" xmlns:wp="http://schemas.openxmlformats.org/drawingml/2006/wordprocessingDrawing" xmlns:w10="urn:schemas-microsoft-com:office:word" xmlns:w="http://schemas.openxmlformats.org/wordprocessingml/2006/main" xmlns:w14="http://schemas.microsoft.com/office/word/2010/wordml" xmlns:w15="http://schemas.microsoft.com/office/word/2012/wordml" xmlns:w16se="http://schemas.microsoft.com/office/word/2015/wordml/symex" xmlns:wpg="http://schemas.microsoft.com/office/word/2010/wordprocessingGroup" xmlns:wpi="http://schemas.microsoft.com/office/word/2010/wordprocessingInk" xmlns:wne="http://schemas.microsoft.com/office/word/2006/wordml" xmlns:wps="http://schemas.microsoft.com/office/word/2010/wordprocessingShape" mc:Ignorable="w14 w15 w16se wp14">
+  <w:p>
+    <w:pPr>
+      <w:pStyle w:val="Header"/>
+    </w:pPr>
+  </w:p>
+</w:hdr>
+</file>
+
+<file path=word/header4.xml><?xml version="1.0" encoding="utf-8"?>
+<w:hdr xmlns:wpc="http://schemas.microsoft.com/office/word/2010/wordprocessingCanvas" xmlns:cx="http://schemas.microsoft.com/office/drawing/2014/chartex" xmlns:cx1="http://schemas.microsoft.com/office/drawing/2015/9/8/chartex" xmlns:mc="http://schemas.openxmlformats.org/markup-compatibility/2006" xmlns:o="urn:schemas-microsoft-com:office:office" xmlns:r="http://schemas.openxmlformats.org/officeDocument/2006/relationships" xmlns:m="http://schemas.openxmlformats.org/officeDocument/2006/math" xmlns:v="urn:schemas-microsoft-com:vml" xmlns:wp14="http://schemas.microsoft.com/office/word/2010/wordprocessingDrawing" xmlns:wp="http://schemas.openxmlformats.org/drawingml/2006/wordprocessingDrawing" xmlns:w10="urn:schemas-microsoft-com:office:word" xmlns:w="http://schemas.openxmlformats.org/wordprocessingml/2006/main" xmlns:w14="http://schemas.microsoft.com/office/word/2010/wordml" xmlns:w15="http://schemas.microsoft.com/office/word/2012/wordml" xmlns:w16se="http://schemas.microsoft.com/office/word/2015/wordml/symex" xmlns:wpg="http://schemas.microsoft.com/office/word/2010/wordprocessingGroup" xmlns:wpi="http://schemas.microsoft.com/office/word/2010/wordprocessingInk" xmlns:wne="http://schemas.microsoft.com/office/word/2006/wordml" xmlns:wps="http://schemas.microsoft.com/office/word/2010/wordprocessingShape" mc:Ignorable="w14 w15 w16se wp14">
+  <w:p>
+    <w:pPr>
+      <w:pStyle w:val="Header"/>
+    </w:pPr>
+  </w:p>
+</w:hdr>
+</file>
+
+<file path=word/header5.xml><?xml version="1.0" encoding="utf-8"?>
+<w:hdr xmlns:wpc="http://schemas.microsoft.com/office/word/2010/wordprocessingCanvas" xmlns:cx="http://schemas.microsoft.com/office/drawing/2014/chartex" xmlns:cx1="http://schemas.microsoft.com/office/drawing/2015/9/8/chartex" xmlns:mc="http://schemas.openxmlformats.org/markup-compatibility/2006" xmlns:o="urn:schemas-microsoft-com:office:office" xmlns:r="http://schemas.openxmlformats.org/officeDocument/2006/relationships" xmlns:m="http://schemas.openxmlformats.org/officeDocument/2006/math" xmlns:v="urn:schemas-microsoft-com:vml" xmlns:wp14="http://schemas.microsoft.com/office/word/2010/wordprocessingDrawing" xmlns:wp="http://schemas.openxmlformats.org/drawingml/2006/wordprocessingDrawing" xmlns:w10="urn:schemas-microsoft-com:office:word" xmlns:w="http://schemas.openxmlformats.org/wordprocessingml/2006/main" xmlns:w14="http://schemas.microsoft.com/office/word/2010/wordml" xmlns:w15="http://schemas.microsoft.com/office/word/2012/wordml" xmlns:w16se="http://schemas.microsoft.com/office/word/2015/wordml/symex" xmlns:wpg="http://schemas.microsoft.com/office/word/2010/wordprocessingGroup" xmlns:wpi="http://schemas.microsoft.com/office/word/2010/wordprocessingInk" xmlns:wne="http://schemas.microsoft.com/office/word/2006/wordml" xmlns:wps="http://schemas.microsoft.com/office/word/2010/wordprocessingShape" mc:Ignorable="w14 w15 w16se wp14">
+  <w:p>
+    <w:pPr>
+      <w:pStyle w:val="Header"/>
+    </w:pPr>
+  </w:p>
+</w:hdr>
+</file>
+
+<file path=word/header6.xml><?xml version="1.0" encoding="utf-8"?>
 <w:hdr xmlns:wpc="http://schemas.microsoft.com/office/word/2010/wordprocessingCanvas" xmlns:cx="http://schemas.microsoft.com/office/drawing/2014/chartex" xmlns:cx1="http://schemas.microsoft.com/office/drawing/2015/9/8/chartex" xmlns:mc="http://schemas.openxmlformats.org/markup-compatibility/2006" xmlns:o="urn:schemas-microsoft-com:office:office" xmlns:r="http://schemas.openxmlformats.org/officeDocument/2006/relationships" xmlns:m="http://schemas.openxmlformats.org/officeDocument/2006/math" xmlns:v="urn:schemas-microsoft-com:vml" xmlns:wp14="http://schemas.microsoft.com/office/word/2010/wordprocessingDrawing" xmlns:wp="http://schemas.openxmlformats.org/drawingml/2006/wordprocessingDrawing" xmlns:w10="urn:schemas-microsoft-com:office:word" xmlns:w="http://schemas.openxmlformats.org/wordprocessingml/2006/main" xmlns:w14="http://schemas.microsoft.com/office/word/2010/wordml" xmlns:w15="http://schemas.microsoft.com/office/word/2012/wordml" xmlns:w16se="http://schemas.microsoft.com/office/word/2015/wordml/symex" xmlns:wpg="http://schemas.microsoft.com/office/word/2010/wordprocessingGroup" xmlns:wpi="http://schemas.microsoft.com/office/word/2010/wordprocessingInk" xmlns:wne="http://schemas.microsoft.com/office/word/2006/wordml" xmlns:wps="http://schemas.microsoft.com/office/word/2010/wordprocessingShape" mc:Ignorable="w14 w15 w16se wp14">
   <w:p>
     <w:pPr>
@@ -2555,21 +2510,6 @@
 </file>
 
 <file path=customXml/item1.xml><?xml version="1.0" encoding="utf-8"?>
-<?mso-contentType ?>
-<FormTemplates xmlns="http://schemas.microsoft.com/sharepoint/v3/contenttype/forms">
-  <Display>DocumentLibraryForm</Display>
-  <Edit>DocumentLibraryForm</Edit>
-  <New>DocumentLibraryForm</New>
-</FormTemplates>
-</file>
-
-<file path=customXml/item2.xml><?xml version="1.0" encoding="utf-8"?>
-<p:properties xmlns:p="http://schemas.microsoft.com/office/2006/metadata/properties" xmlns:xsi="http://www.w3.org/2001/XMLSchema-instance">
-  <documentManagement/>
-</p:properties>
-</file>
-
-<file path=customXml/item3.xml><?xml version="1.0" encoding="utf-8"?>
 <ct:contentTypeSchema xmlns:ct="http://schemas.microsoft.com/office/2006/metadata/contentType" xmlns:ma="http://schemas.microsoft.com/office/2006/metadata/properties/metaAttributes" ct:_="" ma:_="" ma:contentTypeName="Document" ma:contentTypeID="0x010100DD8CB07AC3A6C64FB023094A9E9ED4D3" ma:contentTypeVersion="10" ma:contentTypeDescription="Create a new document." ma:contentTypeScope="" ma:versionID="3a1c2225fbed9db7eebc444039af94ae">
   <xsd:schema xmlns:xsd="http://www.w3.org/2001/XMLSchema" xmlns:xs="http://www.w3.org/2001/XMLSchema" xmlns:p="http://schemas.microsoft.com/office/2006/metadata/properties" xmlns:ns2="0c118451-9163-4acf-afdc-53be4d4980b3" xmlns:ns3="a1f34b41-e92c-4597-9184-f23b71466416" targetNamespace="http://schemas.microsoft.com/office/2006/metadata/properties" ma:root="true" ma:fieldsID="0def345b13bbcff71c0c3b1d1cf67600" ns2:_="" ns3:_="">
     <xsd:import namespace="0c118451-9163-4acf-afdc-53be4d4980b3"/>
@@ -2774,27 +2714,26 @@
 </ct:contentTypeSchema>
 </file>
 
+<file path=customXml/item2.xml><?xml version="1.0" encoding="utf-8"?>
+<p:properties xmlns:p="http://schemas.microsoft.com/office/2006/metadata/properties" xmlns:xsi="http://www.w3.org/2001/XMLSchema-instance">
+  <documentManagement/>
+</p:properties>
+</file>
+
+<file path=customXml/item3.xml><?xml version="1.0" encoding="utf-8"?>
+<?mso-contentType ?>
+<FormTemplates xmlns="http://schemas.microsoft.com/sharepoint/v3/contenttype/forms">
+  <Display>DocumentLibraryForm</Display>
+  <Edit>DocumentLibraryForm</Edit>
+  <New>DocumentLibraryForm</New>
+</FormTemplates>
+</file>
+
 <file path=customXml/item4.xml><?xml version="1.0" encoding="utf-8"?>
 <b:Sources xmlns:b="http://schemas.openxmlformats.org/officeDocument/2006/bibliography" xmlns="http://schemas.openxmlformats.org/officeDocument/2006/bibliography" SelectedStyle="\APA.XSL" StyleName="APA"/>
 </file>
 
 <file path=customXml/itemProps1.xml><?xml version="1.0" encoding="utf-8"?>
-<ds:datastoreItem xmlns:ds="http://schemas.openxmlformats.org/officeDocument/2006/customXml" ds:itemID="{D00DCC40-28CD-4572-8B88-18BA843C87D4}">
-  <ds:schemaRefs>
-    <ds:schemaRef ds:uri="http://schemas.microsoft.com/sharepoint/v3/contenttype/forms"/>
-  </ds:schemaRefs>
-</ds:datastoreItem>
-</file>
-
-<file path=customXml/itemProps2.xml><?xml version="1.0" encoding="utf-8"?>
-<ds:datastoreItem xmlns:ds="http://schemas.openxmlformats.org/officeDocument/2006/customXml" ds:itemID="{4D1231ED-DCAD-457E-AFDF-49C99C7DC0E3}">
-  <ds:schemaRefs>
-    <ds:schemaRef ds:uri="http://schemas.microsoft.com/office/2006/metadata/properties"/>
-  </ds:schemaRefs>
-</ds:datastoreItem>
-</file>
-
-<file path=customXml/itemProps3.xml><?xml version="1.0" encoding="utf-8"?>
 <ds:datastoreItem xmlns:ds="http://schemas.openxmlformats.org/officeDocument/2006/customXml" ds:itemID="{CA34345D-6B4D-488C-979B-4372B06FFBD0}">
   <ds:schemaRefs>
     <ds:schemaRef ds:uri="http://schemas.microsoft.com/office/2006/metadata/contentType"/>
@@ -2813,8 +2752,24 @@
 </ds:datastoreItem>
 </file>
 
+<file path=customXml/itemProps2.xml><?xml version="1.0" encoding="utf-8"?>
+<ds:datastoreItem xmlns:ds="http://schemas.openxmlformats.org/officeDocument/2006/customXml" ds:itemID="{4D1231ED-DCAD-457E-AFDF-49C99C7DC0E3}">
+  <ds:schemaRefs>
+    <ds:schemaRef ds:uri="http://schemas.microsoft.com/office/2006/metadata/properties"/>
+  </ds:schemaRefs>
+</ds:datastoreItem>
+</file>
+
+<file path=customXml/itemProps3.xml><?xml version="1.0" encoding="utf-8"?>
+<ds:datastoreItem xmlns:ds="http://schemas.openxmlformats.org/officeDocument/2006/customXml" ds:itemID="{D00DCC40-28CD-4572-8B88-18BA843C87D4}">
+  <ds:schemaRefs>
+    <ds:schemaRef ds:uri="http://schemas.microsoft.com/sharepoint/v3/contenttype/forms"/>
+  </ds:schemaRefs>
+</ds:datastoreItem>
+</file>
+
 <file path=customXml/itemProps4.xml><?xml version="1.0" encoding="utf-8"?>
-<ds:datastoreItem xmlns:ds="http://schemas.openxmlformats.org/officeDocument/2006/customXml" ds:itemID="{0BD23A6F-15BD-4617-B000-711D02091FB3}">
+<ds:datastoreItem xmlns:ds="http://schemas.openxmlformats.org/officeDocument/2006/customXml" ds:itemID="{96B20DB0-97F0-4D21-BACA-1E5DA9EA3D22}">
   <ds:schemaRefs>
     <ds:schemaRef ds:uri="http://schemas.openxmlformats.org/officeDocument/2006/bibliography"/>
   </ds:schemaRefs>

</xml_diff>

<commit_message>
switched to new docx templates
</commit_message>
<xml_diff>
--- a/docassemble/LSLettersEmails/data/templates/Letterhead-client.docx
+++ b/docassemble/LSLettersEmails/data/templates/Letterhead-client.docx
@@ -178,7 +178,7 @@
           <v:shape id="_x0000_s1030" type="#_x0000_t75" style="position:absolute;left:0;text-align:left;margin-left:-34.7pt;margin-top:-44.45pt;width:207.45pt;height:157.7pt;z-index:-251657728;mso-position-horizontal-relative:text;mso-position-vertical-relative:text">
             <v:imagedata r:id="rId18" o:title=""/>
           </v:shape>
-          <o:OLEObject Type="Embed" ProgID="AcroExch.Document.DC" ShapeID="_x0000_s1030" DrawAspect="Content" ObjectID="_1633269330" r:id="rId19"/>
+          <o:OLEObject Type="Embed" ProgID="AcroExch.Document.DC" ShapeID="_x0000_s1030" DrawAspect="Content" ObjectID="_1633285768" r:id="rId19"/>
         </w:object>
       </w:r>
       <w:r>
@@ -656,48 +656,31 @@
     <w:p/>
     <w:p>
       <w:r>
-        <w:t xml:space="preserve">{{r </w:t>
+        <w:t>{{</w:t>
+      </w:r>
+      <w:proofErr w:type="gramStart"/>
+      <w:r>
+        <w:t>p</w:t>
+      </w:r>
+      <w:proofErr w:type="gramEnd"/>
+      <w:r>
+        <w:t xml:space="preserve"> </w:t>
+      </w:r>
+      <w:r>
+        <w:t>value(</w:t>
       </w:r>
       <w:proofErr w:type="spellStart"/>
       <w:r>
-        <w:t>single_to_double_</w:t>
-      </w:r>
-      <w:proofErr w:type="gramStart"/>
-      <w:r>
-        <w:t>newlines</w:t>
+        <w:t>clientmessage.text</w:t>
       </w:r>
       <w:proofErr w:type="spellEnd"/>
       <w:r>
-        <w:t>(</w:t>
-      </w:r>
-      <w:proofErr w:type="gramEnd"/>
-      <w:r>
-        <w:t>value(</w:t>
-      </w:r>
-      <w:proofErr w:type="spellStart"/>
-      <w:r>
-        <w:t>clientmessage.text</w:t>
-      </w:r>
-      <w:proofErr w:type="spellEnd"/>
-      <w:r>
         <w:t>)</w:t>
-      </w:r>
-      <w:r>
-        <w:t>)</w:t>
-      </w:r>
-      <w:r>
-        <w:t xml:space="preserve"> </w:t>
-      </w:r>
-      <w:r>
-        <w:t>|</w:t>
-      </w:r>
-      <w:r>
-        <w:t xml:space="preserve"> paragraphs | </w:t>
       </w:r>
       <w:bookmarkStart w:id="0" w:name="_GoBack"/>
       <w:bookmarkEnd w:id="0"/>
       <w:r>
-        <w:t xml:space="preserve">markdown </w:t>
+        <w:t xml:space="preserve"> </w:t>
       </w:r>
       <w:r>
         <w:t>}}</w:t>
@@ -2640,12 +2623,6 @@
 </file>
 
 <file path=customXml/item1.xml><?xml version="1.0" encoding="utf-8"?>
-<p:properties xmlns:p="http://schemas.microsoft.com/office/2006/metadata/properties" xmlns:xsi="http://www.w3.org/2001/XMLSchema-instance">
-  <documentManagement/>
-</p:properties>
-</file>
-
-<file path=customXml/item2.xml><?xml version="1.0" encoding="utf-8"?>
 <ct:contentTypeSchema xmlns:ct="http://schemas.microsoft.com/office/2006/metadata/contentType" xmlns:ma="http://schemas.microsoft.com/office/2006/metadata/properties/metaAttributes" ct:_="" ma:_="" ma:contentTypeName="Document" ma:contentTypeID="0x010100DD8CB07AC3A6C64FB023094A9E9ED4D3" ma:contentTypeVersion="10" ma:contentTypeDescription="Create a new document." ma:contentTypeScope="" ma:versionID="3a1c2225fbed9db7eebc444039af94ae">
   <xsd:schema xmlns:xsd="http://www.w3.org/2001/XMLSchema" xmlns:xs="http://www.w3.org/2001/XMLSchema" xmlns:p="http://schemas.microsoft.com/office/2006/metadata/properties" xmlns:ns2="0c118451-9163-4acf-afdc-53be4d4980b3" xmlns:ns3="a1f34b41-e92c-4597-9184-f23b71466416" targetNamespace="http://schemas.microsoft.com/office/2006/metadata/properties" ma:root="true" ma:fieldsID="0def345b13bbcff71c0c3b1d1cf67600" ns2:_="" ns3:_="">
     <xsd:import namespace="0c118451-9163-4acf-afdc-53be4d4980b3"/>
@@ -2850,6 +2827,12 @@
 </ct:contentTypeSchema>
 </file>
 
+<file path=customXml/item2.xml><?xml version="1.0" encoding="utf-8"?>
+<p:properties xmlns:p="http://schemas.microsoft.com/office/2006/metadata/properties" xmlns:xsi="http://www.w3.org/2001/XMLSchema-instance">
+  <documentManagement/>
+</p:properties>
+</file>
+
 <file path=customXml/item3.xml><?xml version="1.0" encoding="utf-8"?>
 <?mso-contentType ?>
 <FormTemplates xmlns="http://schemas.microsoft.com/sharepoint/v3/contenttype/forms">
@@ -2864,14 +2847,6 @@
 </file>
 
 <file path=customXml/itemProps1.xml><?xml version="1.0" encoding="utf-8"?>
-<ds:datastoreItem xmlns:ds="http://schemas.openxmlformats.org/officeDocument/2006/customXml" ds:itemID="{4D1231ED-DCAD-457E-AFDF-49C99C7DC0E3}">
-  <ds:schemaRefs>
-    <ds:schemaRef ds:uri="http://schemas.microsoft.com/office/2006/metadata/properties"/>
-  </ds:schemaRefs>
-</ds:datastoreItem>
-</file>
-
-<file path=customXml/itemProps2.xml><?xml version="1.0" encoding="utf-8"?>
 <ds:datastoreItem xmlns:ds="http://schemas.openxmlformats.org/officeDocument/2006/customXml" ds:itemID="{CA34345D-6B4D-488C-979B-4372B06FFBD0}">
   <ds:schemaRefs>
     <ds:schemaRef ds:uri="http://schemas.microsoft.com/office/2006/metadata/contentType"/>
@@ -2890,6 +2865,14 @@
 </ds:datastoreItem>
 </file>
 
+<file path=customXml/itemProps2.xml><?xml version="1.0" encoding="utf-8"?>
+<ds:datastoreItem xmlns:ds="http://schemas.openxmlformats.org/officeDocument/2006/customXml" ds:itemID="{4D1231ED-DCAD-457E-AFDF-49C99C7DC0E3}">
+  <ds:schemaRefs>
+    <ds:schemaRef ds:uri="http://schemas.microsoft.com/office/2006/metadata/properties"/>
+  </ds:schemaRefs>
+</ds:datastoreItem>
+</file>
+
 <file path=customXml/itemProps3.xml><?xml version="1.0" encoding="utf-8"?>
 <ds:datastoreItem xmlns:ds="http://schemas.openxmlformats.org/officeDocument/2006/customXml" ds:itemID="{D00DCC40-28CD-4572-8B88-18BA843C87D4}">
   <ds:schemaRefs>
@@ -2899,7 +2882,7 @@
 </file>
 
 <file path=customXml/itemProps4.xml><?xml version="1.0" encoding="utf-8"?>
-<ds:datastoreItem xmlns:ds="http://schemas.openxmlformats.org/officeDocument/2006/customXml" ds:itemID="{274F38EB-E15B-4549-8D59-41BA0DA6F25B}">
+<ds:datastoreItem xmlns:ds="http://schemas.openxmlformats.org/officeDocument/2006/customXml" ds:itemID="{500020A1-8329-4549-A019-87BA14B4B7B5}">
   <ds:schemaRefs>
     <ds:schemaRef ds:uri="http://schemas.openxmlformats.org/officeDocument/2006/bibliography"/>
   </ds:schemaRefs>

</xml_diff>